<commit_message>
exp 3 code docs update
</commit_message>
<xml_diff>
--- a/T.E/SEM 5/IIS/pract/pract-3/code/IIS Experiment 3 code.docx
+++ b/T.E/SEM 5/IIS/pract/pract-3/code/IIS Experiment 3 code.docx
@@ -157,7 +157,29 @@
           <w:szCs w:val="31"/>
           <w:lang w:eastAsia="en-IN"/>
         </w:rPr>
-        <w:t>__init__</w:t>
+        <w:t>__</w:t>
+      </w:r>
+      <w:proofErr w:type="spellStart"/>
+      <w:r>
+        <w:rPr>
+          <w:rFonts w:ascii="Consolas" w:eastAsia="Times New Roman" w:hAnsi="Consolas"/>
+          <w:color w:val="DCDCAA"/>
+          <w:sz w:val="31"/>
+          <w:szCs w:val="31"/>
+          <w:lang w:eastAsia="en-IN"/>
+        </w:rPr>
+        <w:t>init</w:t>
+      </w:r>
+      <w:proofErr w:type="spellEnd"/>
+      <w:r>
+        <w:rPr>
+          <w:rFonts w:ascii="Consolas" w:eastAsia="Times New Roman" w:hAnsi="Consolas"/>
+          <w:color w:val="DCDCAA"/>
+          <w:sz w:val="31"/>
+          <w:szCs w:val="31"/>
+          <w:lang w:eastAsia="en-IN"/>
+        </w:rPr>
+        <w:t>__</w:t>
       </w:r>
       <w:r>
         <w:rPr>
@@ -232,6 +254,7 @@
         </w:rPr>
         <w:t xml:space="preserve">        </w:t>
       </w:r>
+      <w:proofErr w:type="spellStart"/>
       <w:r>
         <w:rPr>
           <w:rFonts w:ascii="Consolas" w:eastAsia="Times New Roman" w:hAnsi="Consolas"/>
@@ -262,6 +285,7 @@
         </w:rPr>
         <w:t>left</w:t>
       </w:r>
+      <w:proofErr w:type="spellEnd"/>
       <w:r>
         <w:rPr>
           <w:rFonts w:ascii="Consolas" w:eastAsia="Times New Roman" w:hAnsi="Consolas"/>
@@ -305,6 +329,7 @@
         </w:rPr>
         <w:t xml:space="preserve">        </w:t>
       </w:r>
+      <w:proofErr w:type="spellStart"/>
       <w:r>
         <w:rPr>
           <w:rFonts w:ascii="Consolas" w:eastAsia="Times New Roman" w:hAnsi="Consolas"/>
@@ -335,6 +360,7 @@
         </w:rPr>
         <w:t>right</w:t>
       </w:r>
+      <w:proofErr w:type="spellEnd"/>
       <w:r>
         <w:rPr>
           <w:rFonts w:ascii="Consolas" w:eastAsia="Times New Roman" w:hAnsi="Consolas"/>
@@ -378,6 +404,7 @@
         </w:rPr>
         <w:t xml:space="preserve">        </w:t>
       </w:r>
+      <w:proofErr w:type="spellStart"/>
       <w:r>
         <w:rPr>
           <w:rFonts w:ascii="Consolas" w:eastAsia="Times New Roman" w:hAnsi="Consolas"/>
@@ -408,6 +435,7 @@
         </w:rPr>
         <w:t>val</w:t>
       </w:r>
+      <w:proofErr w:type="spellEnd"/>
       <w:r>
         <w:rPr>
           <w:rFonts w:ascii="Consolas" w:eastAsia="Times New Roman" w:hAnsi="Consolas"/>
@@ -474,6 +502,7 @@
         </w:rPr>
         <w:t xml:space="preserve"> </w:t>
       </w:r>
+      <w:proofErr w:type="spellStart"/>
       <w:r>
         <w:rPr>
           <w:rFonts w:ascii="Consolas" w:eastAsia="Times New Roman" w:hAnsi="Consolas"/>
@@ -484,6 +513,7 @@
         </w:rPr>
         <w:t>searchDLS</w:t>
       </w:r>
+      <w:proofErr w:type="spellEnd"/>
       <w:r>
         <w:rPr>
           <w:rFonts w:ascii="Consolas" w:eastAsia="Times New Roman" w:hAnsi="Consolas"/>
@@ -965,6 +995,7 @@
         </w:rPr>
         <w:t xml:space="preserve"> == </w:t>
       </w:r>
+      <w:proofErr w:type="spellStart"/>
       <w:r>
         <w:rPr>
           <w:rFonts w:ascii="Consolas" w:eastAsia="Times New Roman" w:hAnsi="Consolas"/>
@@ -983,7 +1014,18 @@
           <w:szCs w:val="31"/>
           <w:lang w:eastAsia="en-IN"/>
         </w:rPr>
-        <w:t>.val):</w:t>
+        <w:t>.val</w:t>
+      </w:r>
+      <w:proofErr w:type="spellEnd"/>
+      <w:r>
+        <w:rPr>
+          <w:rFonts w:ascii="Consolas" w:eastAsia="Times New Roman" w:hAnsi="Consolas"/>
+          <w:color w:val="D4D4D4"/>
+          <w:sz w:val="31"/>
+          <w:szCs w:val="31"/>
+          <w:lang w:eastAsia="en-IN"/>
+        </w:rPr>
+        <w:t>):</w:t>
       </w:r>
     </w:p>
     <w:p>
@@ -1028,6 +1070,7 @@
         </w:rPr>
         <w:t xml:space="preserve"> </w:t>
       </w:r>
+      <w:proofErr w:type="spellStart"/>
       <w:r>
         <w:rPr>
           <w:rFonts w:ascii="Consolas" w:eastAsia="Times New Roman" w:hAnsi="Consolas"/>
@@ -1048,6 +1091,7 @@
         </w:rPr>
         <w:t>.val</w:t>
       </w:r>
+      <w:proofErr w:type="spellEnd"/>
     </w:p>
     <w:p>
       <w:pPr>
@@ -1091,6 +1135,7 @@
         </w:rPr>
         <w:t xml:space="preserve"> = </w:t>
       </w:r>
+      <w:proofErr w:type="spellStart"/>
       <w:r>
         <w:rPr>
           <w:rFonts w:ascii="Consolas" w:eastAsia="Times New Roman" w:hAnsi="Consolas"/>
@@ -1101,6 +1146,7 @@
         </w:rPr>
         <w:t>searchDLS</w:t>
       </w:r>
+      <w:proofErr w:type="spellEnd"/>
       <w:r>
         <w:rPr>
           <w:rFonts w:ascii="Consolas" w:eastAsia="Times New Roman" w:hAnsi="Consolas"/>
@@ -1111,6 +1157,7 @@
         </w:rPr>
         <w:t>(</w:t>
       </w:r>
+      <w:proofErr w:type="spellStart"/>
       <w:r>
         <w:rPr>
           <w:rFonts w:ascii="Consolas" w:eastAsia="Times New Roman" w:hAnsi="Consolas"/>
@@ -1129,7 +1176,18 @@
           <w:szCs w:val="31"/>
           <w:lang w:eastAsia="en-IN"/>
         </w:rPr>
-        <w:t xml:space="preserve">.left, </w:t>
+        <w:t>.left</w:t>
+      </w:r>
+      <w:proofErr w:type="spellEnd"/>
+      <w:r>
+        <w:rPr>
+          <w:rFonts w:ascii="Consolas" w:eastAsia="Times New Roman" w:hAnsi="Consolas"/>
+          <w:color w:val="D4D4D4"/>
+          <w:sz w:val="31"/>
+          <w:szCs w:val="31"/>
+          <w:lang w:eastAsia="en-IN"/>
+        </w:rPr>
+        <w:t xml:space="preserve">, </w:t>
       </w:r>
       <w:r>
         <w:rPr>
@@ -1350,6 +1408,7 @@
         </w:rPr>
         <w:t xml:space="preserve"> = </w:t>
       </w:r>
+      <w:proofErr w:type="spellStart"/>
       <w:r>
         <w:rPr>
           <w:rFonts w:ascii="Consolas" w:eastAsia="Times New Roman" w:hAnsi="Consolas"/>
@@ -1360,6 +1419,7 @@
         </w:rPr>
         <w:t>searchDLS</w:t>
       </w:r>
+      <w:proofErr w:type="spellEnd"/>
       <w:r>
         <w:rPr>
           <w:rFonts w:ascii="Consolas" w:eastAsia="Times New Roman" w:hAnsi="Consolas"/>
@@ -1370,6 +1430,7 @@
         </w:rPr>
         <w:t>(</w:t>
       </w:r>
+      <w:proofErr w:type="spellStart"/>
       <w:r>
         <w:rPr>
           <w:rFonts w:ascii="Consolas" w:eastAsia="Times New Roman" w:hAnsi="Consolas"/>
@@ -1388,7 +1449,18 @@
           <w:szCs w:val="31"/>
           <w:lang w:eastAsia="en-IN"/>
         </w:rPr>
-        <w:t xml:space="preserve">.right, </w:t>
+        <w:t>.right</w:t>
+      </w:r>
+      <w:proofErr w:type="spellEnd"/>
+      <w:r>
+        <w:rPr>
+          <w:rFonts w:ascii="Consolas" w:eastAsia="Times New Roman" w:hAnsi="Consolas"/>
+          <w:color w:val="D4D4D4"/>
+          <w:sz w:val="31"/>
+          <w:szCs w:val="31"/>
+          <w:lang w:eastAsia="en-IN"/>
+        </w:rPr>
+        <w:t xml:space="preserve">, </w:t>
       </w:r>
       <w:r>
         <w:rPr>
@@ -1897,6 +1969,7 @@
           <w:lang w:eastAsia="en-IN"/>
         </w:rPr>
       </w:pPr>
+      <w:proofErr w:type="spellStart"/>
       <w:r>
         <w:rPr>
           <w:rFonts w:ascii="Consolas" w:eastAsia="Times New Roman" w:hAnsi="Consolas"/>
@@ -1928,6 +2001,7 @@
         </w:rPr>
         <w:t>left</w:t>
       </w:r>
+      <w:proofErr w:type="spellEnd"/>
       <w:r>
         <w:rPr>
           <w:rFonts w:ascii="Consolas" w:eastAsia="Times New Roman" w:hAnsi="Consolas"/>
@@ -1991,6 +2065,7 @@
           <w:lang w:eastAsia="en-IN"/>
         </w:rPr>
       </w:pPr>
+      <w:proofErr w:type="spellStart"/>
       <w:r>
         <w:rPr>
           <w:rFonts w:ascii="Consolas" w:eastAsia="Times New Roman" w:hAnsi="Consolas"/>
@@ -2021,6 +2096,7 @@
         </w:rPr>
         <w:t>right</w:t>
       </w:r>
+      <w:proofErr w:type="spellEnd"/>
       <w:r>
         <w:rPr>
           <w:rFonts w:ascii="Consolas" w:eastAsia="Times New Roman" w:hAnsi="Consolas"/>
@@ -2097,6 +2173,7 @@
           <w:lang w:eastAsia="en-IN"/>
         </w:rPr>
       </w:pPr>
+      <w:proofErr w:type="spellStart"/>
       <w:r>
         <w:rPr>
           <w:rFonts w:ascii="Consolas" w:eastAsia="Times New Roman" w:hAnsi="Consolas"/>
@@ -2147,6 +2224,7 @@
         </w:rPr>
         <w:t>left</w:t>
       </w:r>
+      <w:proofErr w:type="spellEnd"/>
       <w:r>
         <w:rPr>
           <w:rFonts w:ascii="Consolas" w:eastAsia="Times New Roman" w:hAnsi="Consolas"/>
@@ -2210,6 +2288,7 @@
           <w:lang w:eastAsia="en-IN"/>
         </w:rPr>
       </w:pPr>
+      <w:proofErr w:type="spellStart"/>
       <w:r>
         <w:rPr>
           <w:rFonts w:ascii="Consolas" w:eastAsia="Times New Roman" w:hAnsi="Consolas"/>
@@ -2260,6 +2339,7 @@
         </w:rPr>
         <w:t>right</w:t>
       </w:r>
+      <w:proofErr w:type="spellEnd"/>
       <w:r>
         <w:rPr>
           <w:rFonts w:ascii="Consolas" w:eastAsia="Times New Roman" w:hAnsi="Consolas"/>
@@ -2323,6 +2403,7 @@
           <w:lang w:eastAsia="en-IN"/>
         </w:rPr>
       </w:pPr>
+      <w:proofErr w:type="spellStart"/>
       <w:r>
         <w:rPr>
           <w:rFonts w:ascii="Consolas" w:eastAsia="Times New Roman" w:hAnsi="Consolas"/>
@@ -2373,6 +2454,7 @@
         </w:rPr>
         <w:t>left</w:t>
       </w:r>
+      <w:proofErr w:type="spellEnd"/>
       <w:r>
         <w:rPr>
           <w:rFonts w:ascii="Consolas" w:eastAsia="Times New Roman" w:hAnsi="Consolas"/>
@@ -2436,6 +2518,7 @@
           <w:lang w:eastAsia="en-IN"/>
         </w:rPr>
       </w:pPr>
+      <w:proofErr w:type="spellStart"/>
       <w:r>
         <w:rPr>
           <w:rFonts w:ascii="Consolas" w:eastAsia="Times New Roman" w:hAnsi="Consolas"/>
@@ -2486,6 +2569,7 @@
         </w:rPr>
         <w:t>right</w:t>
       </w:r>
+      <w:proofErr w:type="spellEnd"/>
       <w:r>
         <w:rPr>
           <w:rFonts w:ascii="Consolas" w:eastAsia="Times New Roman" w:hAnsi="Consolas"/>
@@ -2731,6 +2815,7 @@
         </w:rPr>
         <w:t xml:space="preserve"> = </w:t>
       </w:r>
+      <w:proofErr w:type="spellStart"/>
       <w:r>
         <w:rPr>
           <w:rFonts w:ascii="Consolas" w:eastAsia="Times New Roman" w:hAnsi="Consolas"/>
@@ -2741,6 +2826,7 @@
         </w:rPr>
         <w:t>searchDLS</w:t>
       </w:r>
+      <w:proofErr w:type="spellEnd"/>
       <w:r>
         <w:rPr>
           <w:rFonts w:ascii="Consolas" w:eastAsia="Times New Roman" w:hAnsi="Consolas"/>
@@ -3192,15 +3278,7 @@
     </w:p>
     <w:p>
       <w:pPr>
-        <w:spacing w:before="100" w:beforeAutospacing="1" w:after="100" w:afterAutospacing="1" w:line="240" w:lineRule="auto"/>
-        <w:outlineLvl w:val="2"/>
-        <w:rPr>
-          <w:rFonts w:ascii="Times New Roman" w:hAnsi="Times New Roman"/>
-          <w:sz w:val="24"/>
-          <w:szCs w:val="24"/>
-        </w:rPr>
-      </w:pPr>
-      <w:r>
+        <w:spacing w:after="160" w:line="259" w:lineRule="auto"/>
         <w:rPr>
           <w:rFonts w:ascii="Times New Roman" w:eastAsia="Times New Roman" w:hAnsi="Times New Roman"/>
           <w:b/>
@@ -3209,702 +3287,6 @@
           <w:szCs w:val="24"/>
           <w:u w:val="single"/>
         </w:rPr>
-        <w:lastRenderedPageBreak/>
-        <w:t>Result and discussion:</w:t>
-      </w:r>
-      <w:r>
-        <w:rPr>
-          <w:rFonts w:ascii="Times New Roman" w:eastAsia="Times New Roman" w:hAnsi="Times New Roman"/>
-          <w:sz w:val="24"/>
-          <w:szCs w:val="24"/>
-        </w:rPr>
-        <w:t xml:space="preserve"> </w:t>
-      </w:r>
-      <w:r>
-        <w:rPr>
-          <w:rFonts w:ascii="Times New Roman" w:hAnsi="Times New Roman"/>
-          <w:sz w:val="24"/>
-          <w:szCs w:val="24"/>
-        </w:rPr>
-        <w:t>Uninformed search are a class of general-purpose search algorithms which operates in brute force-way. Uninformed search algorithms do not have additional information about state or search space other than how to traverse the tree, so it is also called blind search. Depth-limited search can be viewed as a special case of DFS. Depth-limited search can solve the drawback of the infinite path in the Depth-first search.</w:t>
-      </w:r>
-    </w:p>
-    <w:p>
-      <w:pPr>
-        <w:spacing w:line="240" w:lineRule="auto"/>
-        <w:jc w:val="both"/>
-        <w:rPr>
-          <w:rFonts w:ascii="Times New Roman" w:hAnsi="Times New Roman"/>
-          <w:b/>
-          <w:bCs/>
-          <w:sz w:val="24"/>
-          <w:u w:val="single"/>
-        </w:rPr>
-      </w:pPr>
-      <w:r>
-        <w:rPr>
-          <w:rFonts w:ascii="Times New Roman" w:hAnsi="Times New Roman"/>
-          <w:b/>
-          <w:bCs/>
-          <w:sz w:val="24"/>
-          <w:u w:val="single"/>
-        </w:rPr>
-        <w:t>Learning Outcomes:</w:t>
-      </w:r>
-      <w:r>
-        <w:rPr>
-          <w:rFonts w:ascii="Times New Roman" w:hAnsi="Times New Roman"/>
-          <w:sz w:val="24"/>
-          <w:szCs w:val="24"/>
-        </w:rPr>
-        <w:t xml:space="preserve"> Students should have the ability to</w:t>
-      </w:r>
-    </w:p>
-    <w:p>
-      <w:pPr>
-        <w:spacing w:line="240" w:lineRule="auto"/>
-        <w:jc w:val="both"/>
-        <w:rPr>
-          <w:rFonts w:ascii="Times New Roman" w:hAnsi="Times New Roman"/>
-          <w:sz w:val="24"/>
-          <w:szCs w:val="24"/>
-        </w:rPr>
-      </w:pPr>
-      <w:r>
-        <w:rPr>
-          <w:rFonts w:ascii="Times New Roman" w:hAnsi="Times New Roman"/>
-          <w:sz w:val="24"/>
-          <w:szCs w:val="24"/>
-        </w:rPr>
-        <w:t>LO1: identify a problem which can be solved using uninformed search methods</w:t>
-      </w:r>
-      <w:r>
-        <w:rPr>
-          <w:rFonts w:ascii="Times New Roman" w:hAnsi="Times New Roman"/>
-          <w:sz w:val="24"/>
-          <w:szCs w:val="24"/>
-        </w:rPr>
-        <w:t>.</w:t>
-      </w:r>
-    </w:p>
-    <w:p>
-      <w:pPr>
-        <w:spacing w:line="240" w:lineRule="auto"/>
-        <w:jc w:val="both"/>
-        <w:rPr>
-          <w:rFonts w:ascii="Times New Roman" w:hAnsi="Times New Roman"/>
-          <w:sz w:val="24"/>
-          <w:szCs w:val="24"/>
-        </w:rPr>
-      </w:pPr>
-      <w:r>
-        <w:rPr>
-          <w:rFonts w:ascii="Times New Roman" w:hAnsi="Times New Roman"/>
-          <w:sz w:val="24"/>
-          <w:szCs w:val="24"/>
-        </w:rPr>
-        <w:t>LO2: implement uninformed search methods</w:t>
-      </w:r>
-      <w:r>
-        <w:rPr>
-          <w:rFonts w:ascii="Times New Roman" w:hAnsi="Times New Roman"/>
-          <w:sz w:val="24"/>
-          <w:szCs w:val="24"/>
-        </w:rPr>
-        <w:t>.</w:t>
-      </w:r>
-    </w:p>
-    <w:p>
-      <w:pPr>
-        <w:spacing w:line="240" w:lineRule="auto"/>
-        <w:jc w:val="both"/>
-        <w:rPr>
-          <w:rFonts w:ascii="Times New Roman" w:hAnsi="Times New Roman"/>
-          <w:sz w:val="24"/>
-          <w:szCs w:val="24"/>
-        </w:rPr>
-      </w:pPr>
-      <w:r>
-        <w:rPr>
-          <w:rFonts w:ascii="Times New Roman" w:hAnsi="Times New Roman"/>
-          <w:sz w:val="24"/>
-          <w:szCs w:val="24"/>
-        </w:rPr>
-        <w:t>LO3: describe properties of uninformed search algorithm</w:t>
-      </w:r>
-      <w:r>
-        <w:rPr>
-          <w:rFonts w:ascii="Times New Roman" w:hAnsi="Times New Roman"/>
-          <w:sz w:val="24"/>
-          <w:szCs w:val="24"/>
-        </w:rPr>
-        <w:t>.</w:t>
-      </w:r>
-    </w:p>
-    <w:p>
-      <w:pPr>
-        <w:spacing w:line="240" w:lineRule="auto"/>
-        <w:jc w:val="both"/>
-        <w:rPr>
-          <w:rFonts w:ascii="Times New Roman" w:hAnsi="Times New Roman"/>
-          <w:sz w:val="24"/>
-          <w:szCs w:val="24"/>
-        </w:rPr>
-      </w:pPr>
-      <w:r>
-        <w:rPr>
-          <w:rFonts w:ascii="Times New Roman" w:hAnsi="Times New Roman"/>
-          <w:sz w:val="24"/>
-          <w:szCs w:val="24"/>
-        </w:rPr>
-        <w:t>LO4: identify advantage and disadvantage of the algorithm</w:t>
-      </w:r>
-      <w:r>
-        <w:rPr>
-          <w:rFonts w:ascii="Times New Roman" w:hAnsi="Times New Roman"/>
-          <w:sz w:val="24"/>
-          <w:szCs w:val="24"/>
-        </w:rPr>
-        <w:t>.</w:t>
-      </w:r>
-    </w:p>
-    <w:p>
-      <w:pPr>
-        <w:pStyle w:val="NormalWeb"/>
-        <w:spacing w:before="0" w:after="0"/>
-        <w:jc w:val="both"/>
-      </w:pPr>
-      <w:r>
-        <w:rPr>
-          <w:b/>
-          <w:bCs/>
-          <w:u w:val="single"/>
-        </w:rPr>
-        <w:t>Course Outcomes:</w:t>
-      </w:r>
-      <w:r>
-        <w:rPr>
-          <w:b/>
-          <w:bCs/>
-        </w:rPr>
-        <w:t xml:space="preserve"> </w:t>
-      </w:r>
-      <w:r>
-        <w:rPr>
-          <w:bCs/>
-        </w:rPr>
-        <w:t>Upon completion of the course students will be able to</w:t>
-      </w:r>
-      <w:r>
-        <w:rPr>
-          <w:bCs/>
-        </w:rPr>
-        <w:t xml:space="preserve"> </w:t>
-      </w:r>
-      <w:r>
-        <w:t xml:space="preserve">evaluate various </w:t>
-      </w:r>
-      <w:r>
-        <w:t>problem-solving</w:t>
-      </w:r>
-      <w:r>
-        <w:t xml:space="preserve"> methods for an agent to find a sequence of actions to reach the goal state.</w:t>
-      </w:r>
-    </w:p>
-    <w:p>
-      <w:pPr>
-        <w:rPr>
-          <w:rFonts w:ascii="Times New Roman" w:hAnsi="Times New Roman"/>
-          <w:bCs/>
-          <w:sz w:val="28"/>
-          <w:szCs w:val="28"/>
-        </w:rPr>
-      </w:pPr>
-      <w:r>
-        <w:rPr>
-          <w:rFonts w:ascii="Times New Roman" w:hAnsi="Times New Roman"/>
-          <w:b/>
-          <w:sz w:val="24"/>
-          <w:szCs w:val="24"/>
-          <w:u w:val="single"/>
-        </w:rPr>
-        <w:t>Conclusion:</w:t>
-      </w:r>
-      <w:r>
-        <w:rPr>
-          <w:rFonts w:ascii="Times New Roman" w:hAnsi="Times New Roman"/>
-          <w:bCs/>
-          <w:sz w:val="24"/>
-          <w:szCs w:val="24"/>
-        </w:rPr>
-        <w:t xml:space="preserve"> </w:t>
-      </w:r>
-      <w:r>
-        <w:rPr>
-          <w:rFonts w:ascii="Times New Roman" w:hAnsi="Times New Roman"/>
-          <w:sz w:val="24"/>
-          <w:szCs w:val="24"/>
-        </w:rPr>
-        <w:t>By performing this experiment, we were able to understand the concept of Uninformed Search and its techniques/algorithms. I was able to write about the Depth-Limited Search (DLS) algorithm, its advantages, disadvantages, properties, applications and I also implemented DLS using python to get the desired output.</w:t>
-      </w:r>
-    </w:p>
-    <w:p>
-      <w:pPr>
-        <w:rPr>
-          <w:rFonts w:ascii="Times New Roman" w:hAnsi="Times New Roman"/>
-          <w:b/>
-          <w:bCs/>
-          <w:sz w:val="24"/>
-          <w:szCs w:val="24"/>
-          <w:u w:val="single"/>
-        </w:rPr>
-      </w:pPr>
-    </w:p>
-    <w:p>
-      <w:pPr>
-        <w:rPr>
-          <w:rFonts w:ascii="Times New Roman" w:hAnsi="Times New Roman"/>
-          <w:b/>
-          <w:bCs/>
-          <w:sz w:val="24"/>
-          <w:szCs w:val="24"/>
-          <w:u w:val="single"/>
-        </w:rPr>
-      </w:pPr>
-      <w:r>
-        <w:rPr>
-          <w:rFonts w:ascii="Times New Roman" w:hAnsi="Times New Roman"/>
-          <w:b/>
-          <w:bCs/>
-          <w:sz w:val="24"/>
-          <w:szCs w:val="24"/>
-          <w:u w:val="single"/>
-        </w:rPr>
-        <w:t>Viva Questions</w:t>
-      </w:r>
-      <w:r>
-        <w:rPr>
-          <w:rFonts w:ascii="Times New Roman" w:hAnsi="Times New Roman"/>
-          <w:b/>
-          <w:bCs/>
-          <w:sz w:val="24"/>
-          <w:szCs w:val="24"/>
-          <w:u w:val="single"/>
-        </w:rPr>
-        <w:t>:</w:t>
-      </w:r>
-    </w:p>
-    <w:p>
-      <w:pPr>
-        <w:numPr>
-          <w:ilvl w:val="0"/>
-          <w:numId w:val="4"/>
-        </w:numPr>
-        <w:spacing w:after="0" w:line="240" w:lineRule="auto"/>
-        <w:jc w:val="both"/>
-        <w:rPr>
-          <w:rFonts w:ascii="Times New Roman" w:hAnsi="Times New Roman"/>
-          <w:sz w:val="24"/>
-        </w:rPr>
-      </w:pPr>
-      <w:r>
-        <w:rPr>
-          <w:rFonts w:ascii="Times New Roman" w:hAnsi="Times New Roman"/>
-          <w:sz w:val="24"/>
-        </w:rPr>
-        <w:t>Describe the structure of a search space in which iterative deepening search performs much worse than DFS.</w:t>
-      </w:r>
-    </w:p>
-    <w:p>
-      <w:pPr>
-        <w:numPr>
-          <w:ilvl w:val="0"/>
-          <w:numId w:val="4"/>
-        </w:numPr>
-        <w:spacing w:after="0" w:line="240" w:lineRule="auto"/>
-        <w:jc w:val="both"/>
-        <w:rPr>
-          <w:rFonts w:ascii="Times New Roman" w:hAnsi="Times New Roman"/>
-          <w:sz w:val="24"/>
-        </w:rPr>
-      </w:pPr>
-      <w:r>
-        <w:rPr>
-          <w:rFonts w:ascii="Times New Roman" w:hAnsi="Times New Roman"/>
-          <w:sz w:val="24"/>
-          <w:szCs w:val="24"/>
-        </w:rPr>
-        <w:t xml:space="preserve">Name which algorithm overcomes drawback of DFS and BFS?   </w:t>
-      </w:r>
-    </w:p>
-    <w:p>
-      <w:pPr>
-        <w:numPr>
-          <w:ilvl w:val="0"/>
-          <w:numId w:val="4"/>
-        </w:numPr>
-        <w:spacing w:after="0" w:line="240" w:lineRule="auto"/>
-        <w:jc w:val="both"/>
-        <w:rPr>
-          <w:rFonts w:ascii="Times New Roman" w:hAnsi="Times New Roman"/>
-          <w:sz w:val="24"/>
-        </w:rPr>
-      </w:pPr>
-      <w:r>
-        <w:rPr>
-          <w:rFonts w:ascii="Times New Roman" w:hAnsi="Times New Roman"/>
-          <w:sz w:val="24"/>
-          <w:szCs w:val="24"/>
-        </w:rPr>
-        <w:t xml:space="preserve">Compare and contrast uninformed search strategies with respect to solving 8 puzzle problem.                                                                                                                                                </w:t>
-      </w:r>
-    </w:p>
-    <w:p>
-      <w:pPr>
-        <w:rPr>
-          <w:rFonts w:ascii="Times New Roman" w:hAnsi="Times New Roman"/>
-          <w:bCs/>
-          <w:sz w:val="24"/>
-          <w:szCs w:val="24"/>
-        </w:rPr>
-      </w:pPr>
-    </w:p>
-    <w:p>
-      <w:pPr>
-        <w:rPr>
-          <w:rFonts w:ascii="Times New Roman" w:hAnsi="Times New Roman"/>
-          <w:bCs/>
-          <w:sz w:val="24"/>
-          <w:szCs w:val="24"/>
-        </w:rPr>
-      </w:pPr>
-      <w:r>
-        <w:rPr>
-          <w:rFonts w:ascii="Times New Roman" w:hAnsi="Times New Roman"/>
-          <w:bCs/>
-          <w:noProof/>
-          <w:sz w:val="24"/>
-          <w:szCs w:val="24"/>
-        </w:rPr>
-        <mc:AlternateContent>
-          <mc:Choice Requires="wps">
-            <w:drawing>
-              <wp:anchor distT="0" distB="0" distL="114300" distR="114300" simplePos="0" relativeHeight="251659264" behindDoc="0" locked="0" layoutInCell="1" allowOverlap="1" wp14:anchorId="1E7FD983" wp14:editId="693EA40D">
-                <wp:simplePos x="0" y="0"/>
-                <wp:positionH relativeFrom="column">
-                  <wp:posOffset>-895350</wp:posOffset>
-                </wp:positionH>
-                <wp:positionV relativeFrom="paragraph">
-                  <wp:posOffset>212725</wp:posOffset>
-                </wp:positionV>
-                <wp:extent cx="7743825" cy="19050"/>
-                <wp:effectExtent l="0" t="0" r="9525" b="0"/>
-                <wp:wrapNone/>
-                <wp:docPr id="2" name="Straight Connector 2"/>
-                <wp:cNvGraphicFramePr>
-                  <a:graphicFrameLocks xmlns:a="http://schemas.openxmlformats.org/drawingml/2006/main"/>
-                </wp:cNvGraphicFramePr>
-                <a:graphic xmlns:a="http://schemas.openxmlformats.org/drawingml/2006/main">
-                  <a:graphicData uri="http://schemas.microsoft.com/office/word/2010/wordprocessingShape">
-                    <wps:wsp>
-                      <wps:cNvCnPr>
-                        <a:cxnSpLocks/>
-                      </wps:cNvCnPr>
-                      <wps:spPr>
-                        <a:xfrm>
-                          <a:off x="0" y="0"/>
-                          <a:ext cx="7743825" cy="19050"/>
-                        </a:xfrm>
-                        <a:prstGeom prst="line">
-                          <a:avLst/>
-                        </a:prstGeom>
-                      </wps:spPr>
-                      <wps:style>
-                        <a:lnRef idx="1">
-                          <a:schemeClr val="accent1"/>
-                        </a:lnRef>
-                        <a:fillRef idx="0">
-                          <a:schemeClr val="accent1"/>
-                        </a:fillRef>
-                        <a:effectRef idx="0">
-                          <a:schemeClr val="accent1"/>
-                        </a:effectRef>
-                        <a:fontRef idx="minor">
-                          <a:schemeClr val="tx1"/>
-                        </a:fontRef>
-                      </wps:style>
-                      <wps:bodyPr/>
-                    </wps:wsp>
-                  </a:graphicData>
-                </a:graphic>
-                <wp14:sizeRelH relativeFrom="margin">
-                  <wp14:pctWidth>0</wp14:pctWidth>
-                </wp14:sizeRelH>
-                <wp14:sizeRelV relativeFrom="page">
-                  <wp14:pctHeight>0</wp14:pctHeight>
-                </wp14:sizeRelV>
-              </wp:anchor>
-            </w:drawing>
-          </mc:Choice>
-          <mc:Fallback>
-            <w:pict>
-              <v:line w14:anchorId="65A928A8" id="Straight Connector 2" o:spid="_x0000_s1026" style="position:absolute;z-index:251659264;visibility:visible;mso-wrap-style:square;mso-width-percent:0;mso-height-percent:0;mso-wrap-distance-left:9pt;mso-wrap-distance-top:0;mso-wrap-distance-right:9pt;mso-wrap-distance-bottom:0;mso-position-horizontal:absolute;mso-position-horizontal-relative:text;mso-position-vertical:absolute;mso-position-vertical-relative:text;mso-width-percent:0;mso-height-percent:0;mso-width-relative:margin;mso-height-relative:page" from="-70.5pt,16.75pt" to="539.25pt,18.25pt" o:gfxdata="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" strokecolor="#5b9bd5 [3204]" strokeweight=".5pt">
-                <v:stroke joinstyle="miter"/>
-                <o:lock v:ext="edit" shapetype="f"/>
-              </v:line>
-            </w:pict>
-          </mc:Fallback>
-        </mc:AlternateContent>
-      </w:r>
-      <w:r>
-        <w:rPr>
-          <w:rFonts w:ascii="Times New Roman" w:hAnsi="Times New Roman"/>
-          <w:bCs/>
-          <w:sz w:val="24"/>
-          <w:szCs w:val="24"/>
-        </w:rPr>
-        <w:t>For Faculty Use</w:t>
-      </w:r>
-    </w:p>
-    <w:tbl>
-      <w:tblPr>
-        <w:tblStyle w:val="TableGrid"/>
-        <w:tblW w:w="10525" w:type="dxa"/>
-        <w:tblLook w:val="04A0" w:firstRow="1" w:lastRow="0" w:firstColumn="1" w:lastColumn="0" w:noHBand="0" w:noVBand="1"/>
-      </w:tblPr>
-      <w:tblGrid>
-        <w:gridCol w:w="1435"/>
-        <w:gridCol w:w="1390"/>
-        <w:gridCol w:w="2210"/>
-        <w:gridCol w:w="1800"/>
-        <w:gridCol w:w="3690"/>
-      </w:tblGrid>
-      <w:tr>
-        <w:tc>
-          <w:tcPr>
-            <w:tcW w:w="1435" w:type="dxa"/>
-          </w:tcPr>
-          <w:p>
-            <w:pPr>
-              <w:rPr>
-                <w:rFonts w:ascii="Times New Roman" w:hAnsi="Times New Roman"/>
-                <w:b/>
-                <w:bCs/>
-                <w:sz w:val="24"/>
-                <w:szCs w:val="24"/>
-              </w:rPr>
-            </w:pPr>
-            <w:r>
-              <w:rPr>
-                <w:rFonts w:ascii="Times New Roman" w:hAnsi="Times New Roman"/>
-                <w:b/>
-                <w:bCs/>
-                <w:sz w:val="24"/>
-                <w:szCs w:val="24"/>
-              </w:rPr>
-              <w:t>Correction Parameters</w:t>
-            </w:r>
-          </w:p>
-        </w:tc>
-        <w:tc>
-          <w:tcPr>
-            <w:tcW w:w="1390" w:type="dxa"/>
-          </w:tcPr>
-          <w:p>
-            <w:pPr>
-              <w:rPr>
-                <w:rFonts w:ascii="Times New Roman" w:hAnsi="Times New Roman"/>
-                <w:b/>
-                <w:bCs/>
-                <w:sz w:val="24"/>
-                <w:szCs w:val="24"/>
-              </w:rPr>
-            </w:pPr>
-            <w:r>
-              <w:rPr>
-                <w:rFonts w:ascii="Times New Roman" w:hAnsi="Times New Roman"/>
-                <w:b/>
-                <w:bCs/>
-                <w:sz w:val="24"/>
-                <w:szCs w:val="24"/>
-              </w:rPr>
-              <w:t>Formative Assessment [40%]</w:t>
-            </w:r>
-          </w:p>
-        </w:tc>
-        <w:tc>
-          <w:tcPr>
-            <w:tcW w:w="2210" w:type="dxa"/>
-          </w:tcPr>
-          <w:p>
-            <w:pPr>
-              <w:rPr>
-                <w:rFonts w:ascii="Times New Roman" w:hAnsi="Times New Roman"/>
-                <w:b/>
-                <w:bCs/>
-                <w:sz w:val="24"/>
-                <w:szCs w:val="24"/>
-              </w:rPr>
-            </w:pPr>
-            <w:r>
-              <w:rPr>
-                <w:rFonts w:ascii="Times New Roman" w:hAnsi="Times New Roman"/>
-                <w:b/>
-                <w:bCs/>
-                <w:sz w:val="24"/>
-                <w:szCs w:val="24"/>
-              </w:rPr>
-              <w:t>Timely completion of Practical [ 40%]</w:t>
-            </w:r>
-          </w:p>
-        </w:tc>
-        <w:tc>
-          <w:tcPr>
-            <w:tcW w:w="1800" w:type="dxa"/>
-          </w:tcPr>
-          <w:p>
-            <w:pPr>
-              <w:rPr>
-                <w:rFonts w:ascii="Times New Roman" w:hAnsi="Times New Roman"/>
-                <w:b/>
-                <w:bCs/>
-                <w:sz w:val="24"/>
-                <w:szCs w:val="24"/>
-              </w:rPr>
-            </w:pPr>
-            <w:r>
-              <w:rPr>
-                <w:rFonts w:ascii="Times New Roman" w:hAnsi="Times New Roman"/>
-                <w:b/>
-                <w:bCs/>
-                <w:sz w:val="24"/>
-                <w:szCs w:val="24"/>
-              </w:rPr>
-              <w:t>Attendance / Learning Attitude [20%]</w:t>
-            </w:r>
-          </w:p>
-        </w:tc>
-        <w:tc>
-          <w:tcPr>
-            <w:tcW w:w="3690" w:type="dxa"/>
-            <w:vMerge w:val="restart"/>
-          </w:tcPr>
-          <w:p>
-            <w:pPr>
-              <w:rPr>
-                <w:rFonts w:ascii="Times New Roman" w:hAnsi="Times New Roman"/>
-                <w:b/>
-                <w:bCs/>
-                <w:sz w:val="24"/>
-                <w:szCs w:val="24"/>
-              </w:rPr>
-            </w:pPr>
-          </w:p>
-        </w:tc>
-      </w:tr>
-      <w:tr>
-        <w:tc>
-          <w:tcPr>
-            <w:tcW w:w="1435" w:type="dxa"/>
-          </w:tcPr>
-          <w:p>
-            <w:pPr>
-              <w:rPr>
-                <w:rFonts w:ascii="Times New Roman" w:hAnsi="Times New Roman"/>
-                <w:b/>
-                <w:bCs/>
-                <w:sz w:val="24"/>
-                <w:szCs w:val="24"/>
-              </w:rPr>
-            </w:pPr>
-            <w:r>
-              <w:rPr>
-                <w:rFonts w:ascii="Times New Roman" w:hAnsi="Times New Roman"/>
-                <w:b/>
-                <w:bCs/>
-                <w:sz w:val="24"/>
-                <w:szCs w:val="24"/>
-              </w:rPr>
-              <w:t>Marks Obtained</w:t>
-            </w:r>
-          </w:p>
-        </w:tc>
-        <w:tc>
-          <w:tcPr>
-            <w:tcW w:w="1390" w:type="dxa"/>
-          </w:tcPr>
-          <w:p>
-            <w:pPr>
-              <w:rPr>
-                <w:rFonts w:ascii="Times New Roman" w:hAnsi="Times New Roman"/>
-                <w:bCs/>
-                <w:sz w:val="24"/>
-                <w:szCs w:val="24"/>
-              </w:rPr>
-            </w:pPr>
-          </w:p>
-        </w:tc>
-        <w:tc>
-          <w:tcPr>
-            <w:tcW w:w="2210" w:type="dxa"/>
-          </w:tcPr>
-          <w:p>
-            <w:pPr>
-              <w:rPr>
-                <w:rFonts w:ascii="Times New Roman" w:hAnsi="Times New Roman"/>
-                <w:bCs/>
-                <w:sz w:val="24"/>
-                <w:szCs w:val="24"/>
-              </w:rPr>
-            </w:pPr>
-          </w:p>
-        </w:tc>
-        <w:tc>
-          <w:tcPr>
-            <w:tcW w:w="1800" w:type="dxa"/>
-          </w:tcPr>
-          <w:p>
-            <w:pPr>
-              <w:rPr>
-                <w:rFonts w:ascii="Times New Roman" w:hAnsi="Times New Roman"/>
-                <w:bCs/>
-                <w:sz w:val="24"/>
-                <w:szCs w:val="24"/>
-              </w:rPr>
-            </w:pPr>
-          </w:p>
-        </w:tc>
-        <w:tc>
-          <w:tcPr>
-            <w:tcW w:w="3690" w:type="dxa"/>
-            <w:vMerge/>
-          </w:tcPr>
-          <w:p>
-            <w:pPr>
-              <w:rPr>
-                <w:rFonts w:ascii="Times New Roman" w:hAnsi="Times New Roman"/>
-                <w:bCs/>
-                <w:sz w:val="24"/>
-                <w:szCs w:val="24"/>
-              </w:rPr>
-            </w:pPr>
-          </w:p>
-        </w:tc>
-      </w:tr>
-    </w:tbl>
-    <w:p/>
-    <w:p>
-      <w:pPr>
-        <w:spacing w:after="160" w:line="259" w:lineRule="auto"/>
-      </w:pPr>
-      <w:r>
-        <w:br w:type="page"/>
-      </w:r>
-    </w:p>
-    <w:p>
-      <w:pPr>
-        <w:spacing w:before="100" w:beforeAutospacing="1" w:after="100" w:afterAutospacing="1" w:line="240" w:lineRule="auto"/>
-        <w:outlineLvl w:val="2"/>
       </w:pPr>
       <w:r>
         <w:rPr>
@@ -3915,6 +3297,23 @@
           <w:szCs w:val="24"/>
           <w:u w:val="single"/>
         </w:rPr>
+        <w:br w:type="page"/>
+      </w:r>
+    </w:p>
+    <w:p>
+      <w:pPr>
+        <w:spacing w:before="100" w:beforeAutospacing="1" w:after="100" w:afterAutospacing="1" w:line="240" w:lineRule="auto"/>
+        <w:outlineLvl w:val="2"/>
+      </w:pPr>
+      <w:r>
+        <w:rPr>
+          <w:rFonts w:ascii="Times New Roman" w:eastAsia="Times New Roman" w:hAnsi="Times New Roman"/>
+          <w:b/>
+          <w:bCs/>
+          <w:sz w:val="24"/>
+          <w:szCs w:val="24"/>
+          <w:u w:val="single"/>
+        </w:rPr>
         <w:lastRenderedPageBreak/>
         <w:t>Design:</w:t>
       </w:r>
@@ -4024,6 +3423,7 @@
         </w:rPr>
         <w:t xml:space="preserve"> </w:t>
       </w:r>
+      <w:proofErr w:type="spellStart"/>
       <w:r>
         <w:rPr>
           <w:rFonts w:ascii="Consolas" w:eastAsia="Times New Roman" w:hAnsi="Consolas"/>
@@ -4034,6 +3434,7 @@
         </w:rPr>
         <w:t>PriorityQueue</w:t>
       </w:r>
+      <w:proofErr w:type="spellEnd"/>
     </w:p>
     <w:p>
       <w:pPr>
@@ -4143,6 +3544,7 @@
         </w:rPr>
         <w:t xml:space="preserve"> </w:t>
       </w:r>
+      <w:proofErr w:type="spellStart"/>
       <w:r>
         <w:rPr>
           <w:rFonts w:ascii="Consolas" w:eastAsia="Times New Roman" w:hAnsi="Consolas"/>
@@ -4153,6 +3555,7 @@
         </w:rPr>
         <w:t>i</w:t>
       </w:r>
+      <w:proofErr w:type="spellEnd"/>
       <w:r>
         <w:rPr>
           <w:rFonts w:ascii="Consolas" w:eastAsia="Times New Roman" w:hAnsi="Consolas"/>
@@ -4269,6 +3672,7 @@
         </w:rPr>
         <w:t xml:space="preserve"> </w:t>
       </w:r>
+      <w:proofErr w:type="spellStart"/>
       <w:r>
         <w:rPr>
           <w:rFonts w:ascii="Consolas" w:eastAsia="Times New Roman" w:hAnsi="Consolas"/>
@@ -4279,6 +3683,7 @@
         </w:rPr>
         <w:t>bestfs</w:t>
       </w:r>
+      <w:proofErr w:type="spellEnd"/>
       <w:r>
         <w:rPr>
           <w:rFonts w:ascii="Consolas" w:eastAsia="Times New Roman" w:hAnsi="Consolas"/>
@@ -4289,6 +3694,7 @@
         </w:rPr>
         <w:t>(</w:t>
       </w:r>
+      <w:proofErr w:type="spellStart"/>
       <w:r>
         <w:rPr>
           <w:rFonts w:ascii="Consolas" w:eastAsia="Times New Roman" w:hAnsi="Consolas"/>
@@ -4299,6 +3705,7 @@
         </w:rPr>
         <w:t>actual_Src</w:t>
       </w:r>
+      <w:proofErr w:type="spellEnd"/>
       <w:r>
         <w:rPr>
           <w:rFonts w:ascii="Consolas" w:eastAsia="Times New Roman" w:hAnsi="Consolas"/>
@@ -4445,6 +3852,7 @@
         </w:rPr>
         <w:t xml:space="preserve">    </w:t>
       </w:r>
+      <w:proofErr w:type="spellStart"/>
       <w:r>
         <w:rPr>
           <w:rFonts w:ascii="Consolas" w:eastAsia="Times New Roman" w:hAnsi="Consolas"/>
@@ -4455,6 +3863,7 @@
         </w:rPr>
         <w:t>pq</w:t>
       </w:r>
+      <w:proofErr w:type="spellEnd"/>
       <w:r>
         <w:rPr>
           <w:rFonts w:ascii="Consolas" w:eastAsia="Times New Roman" w:hAnsi="Consolas"/>
@@ -4465,6 +3874,7 @@
         </w:rPr>
         <w:t xml:space="preserve"> = </w:t>
       </w:r>
+      <w:proofErr w:type="spellStart"/>
       <w:r>
         <w:rPr>
           <w:rFonts w:ascii="Consolas" w:eastAsia="Times New Roman" w:hAnsi="Consolas"/>
@@ -4475,6 +3885,7 @@
         </w:rPr>
         <w:t>PriorityQueue</w:t>
       </w:r>
+      <w:proofErr w:type="spellEnd"/>
       <w:r>
         <w:rPr>
           <w:rFonts w:ascii="Consolas" w:eastAsia="Times New Roman" w:hAnsi="Consolas"/>
@@ -4508,6 +3919,7 @@
         </w:rPr>
         <w:t xml:space="preserve">    </w:t>
       </w:r>
+      <w:proofErr w:type="spellStart"/>
       <w:r>
         <w:rPr>
           <w:rFonts w:ascii="Consolas" w:eastAsia="Times New Roman" w:hAnsi="Consolas"/>
@@ -4538,6 +3950,7 @@
         </w:rPr>
         <w:t>put</w:t>
       </w:r>
+      <w:proofErr w:type="spellEnd"/>
       <w:r>
         <w:rPr>
           <w:rFonts w:ascii="Consolas" w:eastAsia="Times New Roman" w:hAnsi="Consolas"/>
@@ -4568,6 +3981,7 @@
         </w:rPr>
         <w:t xml:space="preserve">, </w:t>
       </w:r>
+      <w:proofErr w:type="spellStart"/>
       <w:r>
         <w:rPr>
           <w:rFonts w:ascii="Consolas" w:eastAsia="Times New Roman" w:hAnsi="Consolas"/>
@@ -4578,6 +3992,7 @@
         </w:rPr>
         <w:t>actual_Src</w:t>
       </w:r>
+      <w:proofErr w:type="spellEnd"/>
       <w:r>
         <w:rPr>
           <w:rFonts w:ascii="Consolas" w:eastAsia="Times New Roman" w:hAnsi="Consolas"/>
@@ -4631,6 +4046,7 @@
         </w:rPr>
         <w:t>[</w:t>
       </w:r>
+      <w:proofErr w:type="spellStart"/>
       <w:r>
         <w:rPr>
           <w:rFonts w:ascii="Consolas" w:eastAsia="Times New Roman" w:hAnsi="Consolas"/>
@@ -4641,6 +4057,7 @@
         </w:rPr>
         <w:t>actual_Src</w:t>
       </w:r>
+      <w:proofErr w:type="spellEnd"/>
       <w:r>
         <w:rPr>
           <w:rFonts w:ascii="Consolas" w:eastAsia="Times New Roman" w:hAnsi="Consolas"/>
@@ -4704,6 +4121,7 @@
         </w:rPr>
         <w:t xml:space="preserve"> </w:t>
       </w:r>
+      <w:proofErr w:type="spellStart"/>
       <w:r>
         <w:rPr>
           <w:rFonts w:ascii="Consolas" w:eastAsia="Times New Roman" w:hAnsi="Consolas"/>
@@ -4734,6 +4152,7 @@
         </w:rPr>
         <w:t>empty</w:t>
       </w:r>
+      <w:proofErr w:type="spellEnd"/>
       <w:r>
         <w:rPr>
           <w:rFonts w:ascii="Consolas" w:eastAsia="Times New Roman" w:hAnsi="Consolas"/>
@@ -4807,6 +4226,7 @@
         </w:rPr>
         <w:t xml:space="preserve"> = </w:t>
       </w:r>
+      <w:proofErr w:type="spellStart"/>
       <w:r>
         <w:rPr>
           <w:rFonts w:ascii="Consolas" w:eastAsia="Times New Roman" w:hAnsi="Consolas"/>
@@ -4837,6 +4257,7 @@
         </w:rPr>
         <w:t>get</w:t>
       </w:r>
+      <w:proofErr w:type="spellEnd"/>
       <w:r>
         <w:rPr>
           <w:rFonts w:ascii="Consolas" w:eastAsia="Times New Roman" w:hAnsi="Consolas"/>
@@ -5428,6 +4849,7 @@
         </w:rPr>
         <w:t xml:space="preserve">                </w:t>
       </w:r>
+      <w:proofErr w:type="spellStart"/>
       <w:r>
         <w:rPr>
           <w:rFonts w:ascii="Consolas" w:eastAsia="Times New Roman" w:hAnsi="Consolas"/>
@@ -5458,6 +4880,7 @@
         </w:rPr>
         <w:t>put</w:t>
       </w:r>
+      <w:proofErr w:type="spellEnd"/>
       <w:r>
         <w:rPr>
           <w:rFonts w:ascii="Consolas" w:eastAsia="Times New Roman" w:hAnsi="Consolas"/>
@@ -5597,6 +5020,7 @@
         </w:rPr>
         <w:t xml:space="preserve"> </w:t>
       </w:r>
+      <w:proofErr w:type="spellStart"/>
       <w:r>
         <w:rPr>
           <w:rFonts w:ascii="Consolas" w:eastAsia="Times New Roman" w:hAnsi="Consolas"/>
@@ -5607,6 +5031,7 @@
         </w:rPr>
         <w:t>addedge</w:t>
       </w:r>
+      <w:proofErr w:type="spellEnd"/>
       <w:r>
         <w:rPr>
           <w:rFonts w:ascii="Consolas" w:eastAsia="Times New Roman" w:hAnsi="Consolas"/>
@@ -5971,6 +5396,7 @@
           <w:lang w:val="en-IN" w:eastAsia="en-IN"/>
         </w:rPr>
       </w:pPr>
+      <w:proofErr w:type="spellStart"/>
       <w:r>
         <w:rPr>
           <w:rFonts w:ascii="Consolas" w:eastAsia="Times New Roman" w:hAnsi="Consolas"/>
@@ -5981,6 +5407,7 @@
         </w:rPr>
         <w:t>addedge</w:t>
       </w:r>
+      <w:proofErr w:type="spellEnd"/>
       <w:r>
         <w:rPr>
           <w:rFonts w:ascii="Consolas" w:eastAsia="Times New Roman" w:hAnsi="Consolas"/>
@@ -6064,6 +5491,7 @@
           <w:lang w:val="en-IN" w:eastAsia="en-IN"/>
         </w:rPr>
       </w:pPr>
+      <w:proofErr w:type="spellStart"/>
       <w:r>
         <w:rPr>
           <w:rFonts w:ascii="Consolas" w:eastAsia="Times New Roman" w:hAnsi="Consolas"/>
@@ -6074,6 +5502,7 @@
         </w:rPr>
         <w:t>addedge</w:t>
       </w:r>
+      <w:proofErr w:type="spellEnd"/>
       <w:r>
         <w:rPr>
           <w:rFonts w:ascii="Consolas" w:eastAsia="Times New Roman" w:hAnsi="Consolas"/>
@@ -6157,6 +5586,7 @@
           <w:lang w:val="en-IN" w:eastAsia="en-IN"/>
         </w:rPr>
       </w:pPr>
+      <w:proofErr w:type="spellStart"/>
       <w:r>
         <w:rPr>
           <w:rFonts w:ascii="Consolas" w:eastAsia="Times New Roman" w:hAnsi="Consolas"/>
@@ -6167,6 +5597,7 @@
         </w:rPr>
         <w:t>addedge</w:t>
       </w:r>
+      <w:proofErr w:type="spellEnd"/>
       <w:r>
         <w:rPr>
           <w:rFonts w:ascii="Consolas" w:eastAsia="Times New Roman" w:hAnsi="Consolas"/>
@@ -6250,6 +5681,7 @@
           <w:lang w:val="en-IN" w:eastAsia="en-IN"/>
         </w:rPr>
       </w:pPr>
+      <w:proofErr w:type="spellStart"/>
       <w:r>
         <w:rPr>
           <w:rFonts w:ascii="Consolas" w:eastAsia="Times New Roman" w:hAnsi="Consolas"/>
@@ -6260,6 +5692,7 @@
         </w:rPr>
         <w:t>addedge</w:t>
       </w:r>
+      <w:proofErr w:type="spellEnd"/>
       <w:r>
         <w:rPr>
           <w:rFonts w:ascii="Consolas" w:eastAsia="Times New Roman" w:hAnsi="Consolas"/>
@@ -6343,6 +5776,7 @@
           <w:lang w:val="en-IN" w:eastAsia="en-IN"/>
         </w:rPr>
       </w:pPr>
+      <w:proofErr w:type="spellStart"/>
       <w:r>
         <w:rPr>
           <w:rFonts w:ascii="Consolas" w:eastAsia="Times New Roman" w:hAnsi="Consolas"/>
@@ -6353,6 +5787,7 @@
         </w:rPr>
         <w:t>addedge</w:t>
       </w:r>
+      <w:proofErr w:type="spellEnd"/>
       <w:r>
         <w:rPr>
           <w:rFonts w:ascii="Consolas" w:eastAsia="Times New Roman" w:hAnsi="Consolas"/>
@@ -6436,6 +5871,7 @@
           <w:lang w:val="en-IN" w:eastAsia="en-IN"/>
         </w:rPr>
       </w:pPr>
+      <w:proofErr w:type="spellStart"/>
       <w:r>
         <w:rPr>
           <w:rFonts w:ascii="Consolas" w:eastAsia="Times New Roman" w:hAnsi="Consolas"/>
@@ -6446,6 +5882,7 @@
         </w:rPr>
         <w:t>addedge</w:t>
       </w:r>
+      <w:proofErr w:type="spellEnd"/>
       <w:r>
         <w:rPr>
           <w:rFonts w:ascii="Consolas" w:eastAsia="Times New Roman" w:hAnsi="Consolas"/>
@@ -6529,6 +5966,7 @@
           <w:lang w:val="en-IN" w:eastAsia="en-IN"/>
         </w:rPr>
       </w:pPr>
+      <w:proofErr w:type="spellStart"/>
       <w:r>
         <w:rPr>
           <w:rFonts w:ascii="Consolas" w:eastAsia="Times New Roman" w:hAnsi="Consolas"/>
@@ -6539,6 +5977,7 @@
         </w:rPr>
         <w:t>addedge</w:t>
       </w:r>
+      <w:proofErr w:type="spellEnd"/>
       <w:r>
         <w:rPr>
           <w:rFonts w:ascii="Consolas" w:eastAsia="Times New Roman" w:hAnsi="Consolas"/>
@@ -6622,6 +6061,7 @@
           <w:lang w:val="en-IN" w:eastAsia="en-IN"/>
         </w:rPr>
       </w:pPr>
+      <w:proofErr w:type="spellStart"/>
       <w:r>
         <w:rPr>
           <w:rFonts w:ascii="Consolas" w:eastAsia="Times New Roman" w:hAnsi="Consolas"/>
@@ -6632,6 +6072,7 @@
         </w:rPr>
         <w:t>addedge</w:t>
       </w:r>
+      <w:proofErr w:type="spellEnd"/>
       <w:r>
         <w:rPr>
           <w:rFonts w:ascii="Consolas" w:eastAsia="Times New Roman" w:hAnsi="Consolas"/>
@@ -6715,6 +6156,7 @@
           <w:lang w:val="en-IN" w:eastAsia="en-IN"/>
         </w:rPr>
       </w:pPr>
+      <w:proofErr w:type="spellStart"/>
       <w:r>
         <w:rPr>
           <w:rFonts w:ascii="Consolas" w:eastAsia="Times New Roman" w:hAnsi="Consolas"/>
@@ -6725,6 +6167,7 @@
         </w:rPr>
         <w:t>addedge</w:t>
       </w:r>
+      <w:proofErr w:type="spellEnd"/>
       <w:r>
         <w:rPr>
           <w:rFonts w:ascii="Consolas" w:eastAsia="Times New Roman" w:hAnsi="Consolas"/>
@@ -6808,6 +6251,7 @@
           <w:lang w:val="en-IN" w:eastAsia="en-IN"/>
         </w:rPr>
       </w:pPr>
+      <w:proofErr w:type="spellStart"/>
       <w:r>
         <w:rPr>
           <w:rFonts w:ascii="Consolas" w:eastAsia="Times New Roman" w:hAnsi="Consolas"/>
@@ -6818,6 +6262,7 @@
         </w:rPr>
         <w:t>addedge</w:t>
       </w:r>
+      <w:proofErr w:type="spellEnd"/>
       <w:r>
         <w:rPr>
           <w:rFonts w:ascii="Consolas" w:eastAsia="Times New Roman" w:hAnsi="Consolas"/>
@@ -6901,6 +6346,7 @@
           <w:lang w:val="en-IN" w:eastAsia="en-IN"/>
         </w:rPr>
       </w:pPr>
+      <w:proofErr w:type="spellStart"/>
       <w:r>
         <w:rPr>
           <w:rFonts w:ascii="Consolas" w:eastAsia="Times New Roman" w:hAnsi="Consolas"/>
@@ -6911,6 +6357,7 @@
         </w:rPr>
         <w:t>addedge</w:t>
       </w:r>
+      <w:proofErr w:type="spellEnd"/>
       <w:r>
         <w:rPr>
           <w:rFonts w:ascii="Consolas" w:eastAsia="Times New Roman" w:hAnsi="Consolas"/>
@@ -6994,6 +6441,7 @@
           <w:lang w:val="en-IN" w:eastAsia="en-IN"/>
         </w:rPr>
       </w:pPr>
+      <w:proofErr w:type="spellStart"/>
       <w:r>
         <w:rPr>
           <w:rFonts w:ascii="Consolas" w:eastAsia="Times New Roman" w:hAnsi="Consolas"/>
@@ -7004,6 +6452,7 @@
         </w:rPr>
         <w:t>addedge</w:t>
       </w:r>
+      <w:proofErr w:type="spellEnd"/>
       <w:r>
         <w:rPr>
           <w:rFonts w:ascii="Consolas" w:eastAsia="Times New Roman" w:hAnsi="Consolas"/>
@@ -7087,6 +6536,7 @@
           <w:lang w:val="en-IN" w:eastAsia="en-IN"/>
         </w:rPr>
       </w:pPr>
+      <w:proofErr w:type="spellStart"/>
       <w:r>
         <w:rPr>
           <w:rFonts w:ascii="Consolas" w:eastAsia="Times New Roman" w:hAnsi="Consolas"/>
@@ -7097,6 +6547,7 @@
         </w:rPr>
         <w:t>addedge</w:t>
       </w:r>
+      <w:proofErr w:type="spellEnd"/>
       <w:r>
         <w:rPr>
           <w:rFonts w:ascii="Consolas" w:eastAsia="Times New Roman" w:hAnsi="Consolas"/>
@@ -7266,6 +6717,7 @@
           <w:lang w:val="en-IN" w:eastAsia="en-IN"/>
         </w:rPr>
       </w:pPr>
+      <w:proofErr w:type="spellStart"/>
       <w:r>
         <w:rPr>
           <w:rFonts w:ascii="Consolas" w:eastAsia="Times New Roman" w:hAnsi="Consolas"/>
@@ -7276,6 +6728,7 @@
         </w:rPr>
         <w:t>bestfs</w:t>
       </w:r>
+      <w:proofErr w:type="spellEnd"/>
       <w:r>
         <w:rPr>
           <w:rFonts w:ascii="Consolas" w:eastAsia="Times New Roman" w:hAnsi="Consolas"/>
@@ -7359,11 +6812,6 @@
       <w:pPr>
         <w:spacing w:before="100" w:beforeAutospacing="1" w:after="100" w:afterAutospacing="1" w:line="240" w:lineRule="auto"/>
         <w:outlineLvl w:val="2"/>
-        <w:rPr>
-          <w:rFonts w:ascii="Times New Roman" w:eastAsia="Times New Roman" w:hAnsi="Times New Roman"/>
-          <w:sz w:val="24"/>
-          <w:szCs w:val="24"/>
-        </w:rPr>
       </w:pPr>
       <w:r>
         <w:rPr>
@@ -7406,613 +6854,6 @@
         </w:drawing>
       </w:r>
     </w:p>
-    <w:p>
-      <w:pPr>
-        <w:spacing w:before="100" w:beforeAutospacing="1" w:after="100" w:afterAutospacing="1" w:line="240" w:lineRule="auto"/>
-        <w:outlineLvl w:val="2"/>
-        <w:rPr>
-          <w:rFonts w:ascii="Times New Roman" w:hAnsi="Times New Roman"/>
-          <w:bCs/>
-          <w:sz w:val="24"/>
-          <w:szCs w:val="24"/>
-        </w:rPr>
-      </w:pPr>
-    </w:p>
-    <w:p>
-      <w:pPr>
-        <w:spacing w:before="100" w:beforeAutospacing="1" w:after="100" w:afterAutospacing="1" w:line="240" w:lineRule="auto"/>
-        <w:outlineLvl w:val="2"/>
-        <w:rPr>
-          <w:rFonts w:ascii="Times New Roman" w:eastAsia="Times New Roman" w:hAnsi="Times New Roman"/>
-          <w:b/>
-          <w:bCs/>
-          <w:sz w:val="24"/>
-          <w:szCs w:val="24"/>
-          <w:u w:val="single"/>
-        </w:rPr>
-      </w:pPr>
-    </w:p>
-    <w:p>
-      <w:pPr>
-        <w:spacing w:before="100" w:beforeAutospacing="1" w:after="100" w:afterAutospacing="1" w:line="240" w:lineRule="auto"/>
-        <w:outlineLvl w:val="2"/>
-        <w:rPr>
-          <w:rFonts w:ascii="Times New Roman" w:eastAsia="Times New Roman" w:hAnsi="Times New Roman"/>
-          <w:b/>
-          <w:bCs/>
-          <w:sz w:val="24"/>
-          <w:szCs w:val="24"/>
-          <w:u w:val="single"/>
-        </w:rPr>
-      </w:pPr>
-    </w:p>
-    <w:p>
-      <w:pPr>
-        <w:spacing w:before="100" w:beforeAutospacing="1" w:after="100" w:afterAutospacing="1" w:line="240" w:lineRule="auto"/>
-        <w:outlineLvl w:val="2"/>
-        <w:rPr>
-          <w:rFonts w:ascii="Times New Roman" w:eastAsia="Times New Roman" w:hAnsi="Times New Roman"/>
-          <w:b/>
-          <w:bCs/>
-          <w:sz w:val="24"/>
-          <w:szCs w:val="24"/>
-          <w:u w:val="single"/>
-        </w:rPr>
-      </w:pPr>
-    </w:p>
-    <w:p>
-      <w:pPr>
-        <w:spacing w:before="100" w:beforeAutospacing="1" w:after="100" w:afterAutospacing="1" w:line="240" w:lineRule="auto"/>
-        <w:outlineLvl w:val="2"/>
-        <w:rPr>
-          <w:rFonts w:ascii="Times New Roman" w:hAnsi="Times New Roman"/>
-          <w:sz w:val="24"/>
-          <w:szCs w:val="24"/>
-        </w:rPr>
-      </w:pPr>
-      <w:r>
-        <w:rPr>
-          <w:rFonts w:ascii="Times New Roman" w:eastAsia="Times New Roman" w:hAnsi="Times New Roman"/>
-          <w:b/>
-          <w:bCs/>
-          <w:sz w:val="24"/>
-          <w:szCs w:val="24"/>
-          <w:u w:val="single"/>
-        </w:rPr>
-        <w:lastRenderedPageBreak/>
-        <w:t>Result and discussion:</w:t>
-      </w:r>
-      <w:r>
-        <w:rPr>
-          <w:rFonts w:ascii="Times New Roman" w:eastAsia="Times New Roman" w:hAnsi="Times New Roman"/>
-          <w:sz w:val="24"/>
-          <w:szCs w:val="24"/>
-        </w:rPr>
-        <w:t xml:space="preserve"> </w:t>
-      </w:r>
-      <w:r>
-        <w:rPr>
-          <w:rFonts w:ascii="Times New Roman" w:hAnsi="Times New Roman"/>
-          <w:sz w:val="24"/>
-          <w:szCs w:val="24"/>
-        </w:rPr>
-        <w:t>Informed search algorithms contain an array of knowledge such as how far we are from the goal, path cost, how to reach the goal node, etc. This knowledge helps agents to explore less of the search space and find the goal node more efficiently. Informed search algorithms use the idea of heuristic, so it is also called Heuristic search. Heuristic is a function which is used in Informed Search, and it finds the most promising path. Greedy best-first search algorithm always selects the path which appears best at that moment. It is a combination of depth-first search and breadth-first search algorithms. It uses the heuristic function and search.</w:t>
-      </w:r>
-    </w:p>
-    <w:p>
-      <w:pPr>
-        <w:spacing w:line="240" w:lineRule="auto"/>
-        <w:jc w:val="both"/>
-        <w:rPr>
-          <w:rFonts w:ascii="Times New Roman" w:hAnsi="Times New Roman"/>
-          <w:b/>
-          <w:bCs/>
-          <w:sz w:val="24"/>
-          <w:u w:val="single"/>
-        </w:rPr>
-      </w:pPr>
-      <w:r>
-        <w:rPr>
-          <w:rFonts w:ascii="Times New Roman" w:hAnsi="Times New Roman"/>
-          <w:b/>
-          <w:bCs/>
-          <w:sz w:val="24"/>
-          <w:u w:val="single"/>
-        </w:rPr>
-        <w:t>Learning Outcomes:</w:t>
-      </w:r>
-      <w:r>
-        <w:rPr>
-          <w:rFonts w:ascii="Times New Roman" w:hAnsi="Times New Roman"/>
-          <w:sz w:val="24"/>
-          <w:szCs w:val="24"/>
-        </w:rPr>
-        <w:t xml:space="preserve"> Students should have the ability to</w:t>
-      </w:r>
-    </w:p>
-    <w:p>
-      <w:pPr>
-        <w:spacing w:line="240" w:lineRule="auto"/>
-        <w:jc w:val="both"/>
-        <w:rPr>
-          <w:rFonts w:ascii="Times New Roman" w:hAnsi="Times New Roman"/>
-          <w:sz w:val="24"/>
-          <w:szCs w:val="24"/>
-        </w:rPr>
-      </w:pPr>
-      <w:r>
-        <w:rPr>
-          <w:rFonts w:ascii="Times New Roman" w:hAnsi="Times New Roman"/>
-          <w:sz w:val="24"/>
-          <w:szCs w:val="24"/>
-        </w:rPr>
-        <w:t>LO1: identify a problem which can be solved using uninformed search methods.</w:t>
-      </w:r>
-    </w:p>
-    <w:p>
-      <w:pPr>
-        <w:spacing w:line="240" w:lineRule="auto"/>
-        <w:jc w:val="both"/>
-        <w:rPr>
-          <w:rFonts w:ascii="Times New Roman" w:hAnsi="Times New Roman"/>
-          <w:sz w:val="24"/>
-          <w:szCs w:val="24"/>
-        </w:rPr>
-      </w:pPr>
-      <w:r>
-        <w:rPr>
-          <w:rFonts w:ascii="Times New Roman" w:hAnsi="Times New Roman"/>
-          <w:sz w:val="24"/>
-          <w:szCs w:val="24"/>
-        </w:rPr>
-        <w:t>LO2: implement uninformed search methods.</w:t>
-      </w:r>
-    </w:p>
-    <w:p>
-      <w:pPr>
-        <w:spacing w:line="240" w:lineRule="auto"/>
-        <w:jc w:val="both"/>
-        <w:rPr>
-          <w:rFonts w:ascii="Times New Roman" w:hAnsi="Times New Roman"/>
-          <w:sz w:val="24"/>
-          <w:szCs w:val="24"/>
-        </w:rPr>
-      </w:pPr>
-      <w:r>
-        <w:rPr>
-          <w:rFonts w:ascii="Times New Roman" w:hAnsi="Times New Roman"/>
-          <w:sz w:val="24"/>
-          <w:szCs w:val="24"/>
-        </w:rPr>
-        <w:t>LO3: describe properties of uninformed search algorithm.</w:t>
-      </w:r>
-    </w:p>
-    <w:p>
-      <w:pPr>
-        <w:spacing w:line="240" w:lineRule="auto"/>
-        <w:jc w:val="both"/>
-        <w:rPr>
-          <w:rFonts w:ascii="Times New Roman" w:hAnsi="Times New Roman"/>
-          <w:sz w:val="24"/>
-          <w:szCs w:val="24"/>
-        </w:rPr>
-      </w:pPr>
-      <w:r>
-        <w:rPr>
-          <w:rFonts w:ascii="Times New Roman" w:hAnsi="Times New Roman"/>
-          <w:sz w:val="24"/>
-          <w:szCs w:val="24"/>
-        </w:rPr>
-        <w:t>LO4: identify advantage and disadvantage of the algorithm.</w:t>
-      </w:r>
-    </w:p>
-    <w:p>
-      <w:pPr>
-        <w:pStyle w:val="NormalWeb"/>
-        <w:spacing w:before="0" w:after="0"/>
-        <w:jc w:val="both"/>
-      </w:pPr>
-      <w:r>
-        <w:rPr>
-          <w:b/>
-          <w:bCs/>
-          <w:u w:val="single"/>
-        </w:rPr>
-        <w:t>Course Outcomes:</w:t>
-      </w:r>
-      <w:r>
-        <w:rPr>
-          <w:b/>
-          <w:bCs/>
-        </w:rPr>
-        <w:t xml:space="preserve"> </w:t>
-      </w:r>
-      <w:r>
-        <w:rPr>
-          <w:bCs/>
-        </w:rPr>
-        <w:t xml:space="preserve">Upon completion of the course students will be able to </w:t>
-      </w:r>
-      <w:r>
-        <w:t xml:space="preserve">evaluate various </w:t>
-      </w:r>
-      <w:r>
-        <w:t>problem-solving</w:t>
-      </w:r>
-      <w:r>
-        <w:t xml:space="preserve"> methods for an agent to find a sequence of actions to reach the goal state.</w:t>
-      </w:r>
-    </w:p>
-    <w:p>
-      <w:pPr>
-        <w:rPr>
-          <w:rFonts w:ascii="Times New Roman" w:hAnsi="Times New Roman"/>
-          <w:bCs/>
-          <w:sz w:val="24"/>
-        </w:rPr>
-      </w:pPr>
-      <w:r>
-        <w:rPr>
-          <w:rFonts w:ascii="Times New Roman" w:hAnsi="Times New Roman"/>
-          <w:b/>
-          <w:sz w:val="24"/>
-          <w:szCs w:val="24"/>
-          <w:u w:val="single"/>
-        </w:rPr>
-        <w:t>Conclusion:</w:t>
-      </w:r>
-      <w:r>
-        <w:rPr>
-          <w:rFonts w:ascii="Times New Roman" w:hAnsi="Times New Roman"/>
-          <w:bCs/>
-          <w:sz w:val="24"/>
-          <w:szCs w:val="24"/>
-        </w:rPr>
-        <w:t xml:space="preserve"> </w:t>
-      </w:r>
-      <w:r>
-        <w:rPr>
-          <w:rFonts w:ascii="Times New Roman" w:hAnsi="Times New Roman"/>
-          <w:sz w:val="24"/>
-          <w:szCs w:val="24"/>
-        </w:rPr>
-        <w:t>By performing this experiment, we were able to understand the concept of Informed Search and its techniques/algorithms. I was able to write about the Best-First Search algorithm, its advantages, disadvantages, properties, applications and I also implemented Best-First Search using python to get the desired output.</w:t>
-      </w:r>
-    </w:p>
-    <w:p>
-      <w:pPr>
-        <w:rPr>
-          <w:rFonts w:ascii="Times New Roman" w:hAnsi="Times New Roman"/>
-          <w:bCs/>
-          <w:sz w:val="24"/>
-          <w:szCs w:val="24"/>
-        </w:rPr>
-      </w:pPr>
-    </w:p>
-    <w:p>
-      <w:pPr>
-        <w:rPr>
-          <w:rFonts w:ascii="Times New Roman" w:hAnsi="Times New Roman"/>
-          <w:bCs/>
-          <w:sz w:val="24"/>
-          <w:szCs w:val="24"/>
-        </w:rPr>
-      </w:pPr>
-      <w:r>
-        <w:rPr>
-          <w:rFonts w:ascii="Times New Roman" w:hAnsi="Times New Roman"/>
-          <w:bCs/>
-          <w:noProof/>
-          <w:sz w:val="24"/>
-          <w:szCs w:val="24"/>
-        </w:rPr>
-        <mc:AlternateContent>
-          <mc:Choice Requires="wps">
-            <w:drawing>
-              <wp:anchor distT="0" distB="0" distL="114300" distR="114300" simplePos="0" relativeHeight="251661312" behindDoc="0" locked="0" layoutInCell="1" allowOverlap="1" wp14:anchorId="24B52F1C" wp14:editId="55DCFDE4">
-                <wp:simplePos x="0" y="0"/>
-                <wp:positionH relativeFrom="column">
-                  <wp:posOffset>-895350</wp:posOffset>
-                </wp:positionH>
-                <wp:positionV relativeFrom="paragraph">
-                  <wp:posOffset>212725</wp:posOffset>
-                </wp:positionV>
-                <wp:extent cx="7743825" cy="19050"/>
-                <wp:effectExtent l="0" t="0" r="9525" b="0"/>
-                <wp:wrapNone/>
-                <wp:docPr id="4" name="Straight Connector 4"/>
-                <wp:cNvGraphicFramePr>
-                  <a:graphicFrameLocks xmlns:a="http://schemas.openxmlformats.org/drawingml/2006/main"/>
-                </wp:cNvGraphicFramePr>
-                <a:graphic xmlns:a="http://schemas.openxmlformats.org/drawingml/2006/main">
-                  <a:graphicData uri="http://schemas.microsoft.com/office/word/2010/wordprocessingShape">
-                    <wps:wsp>
-                      <wps:cNvCnPr>
-                        <a:cxnSpLocks/>
-                      </wps:cNvCnPr>
-                      <wps:spPr>
-                        <a:xfrm>
-                          <a:off x="0" y="0"/>
-                          <a:ext cx="7743825" cy="19050"/>
-                        </a:xfrm>
-                        <a:prstGeom prst="line">
-                          <a:avLst/>
-                        </a:prstGeom>
-                      </wps:spPr>
-                      <wps:style>
-                        <a:lnRef idx="1">
-                          <a:schemeClr val="accent1"/>
-                        </a:lnRef>
-                        <a:fillRef idx="0">
-                          <a:schemeClr val="accent1"/>
-                        </a:fillRef>
-                        <a:effectRef idx="0">
-                          <a:schemeClr val="accent1"/>
-                        </a:effectRef>
-                        <a:fontRef idx="minor">
-                          <a:schemeClr val="tx1"/>
-                        </a:fontRef>
-                      </wps:style>
-                      <wps:bodyPr/>
-                    </wps:wsp>
-                  </a:graphicData>
-                </a:graphic>
-                <wp14:sizeRelH relativeFrom="margin">
-                  <wp14:pctWidth>0</wp14:pctWidth>
-                </wp14:sizeRelH>
-                <wp14:sizeRelV relativeFrom="page">
-                  <wp14:pctHeight>0</wp14:pctHeight>
-                </wp14:sizeRelV>
-              </wp:anchor>
-            </w:drawing>
-          </mc:Choice>
-          <mc:Fallback>
-            <w:pict>
-              <v:line w14:anchorId="5547A284" id="Straight Connector 4" o:spid="_x0000_s1026" style="position:absolute;z-index:251661312;visibility:visible;mso-wrap-style:square;mso-width-percent:0;mso-height-percent:0;mso-wrap-distance-left:9pt;mso-wrap-distance-top:0;mso-wrap-distance-right:9pt;mso-wrap-distance-bottom:0;mso-position-horizontal:absolute;mso-position-horizontal-relative:text;mso-position-vertical:absolute;mso-position-vertical-relative:text;mso-width-percent:0;mso-height-percent:0;mso-width-relative:margin;mso-height-relative:page" from="-70.5pt,16.75pt" to="539.25pt,18.25pt" o:gfxdata="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" strokecolor="#5b9bd5 [3204]" strokeweight=".5pt">
-                <v:stroke joinstyle="miter"/>
-                <o:lock v:ext="edit" shapetype="f"/>
-              </v:line>
-            </w:pict>
-          </mc:Fallback>
-        </mc:AlternateContent>
-      </w:r>
-      <w:r>
-        <w:rPr>
-          <w:rFonts w:ascii="Times New Roman" w:hAnsi="Times New Roman"/>
-          <w:bCs/>
-          <w:sz w:val="24"/>
-          <w:szCs w:val="24"/>
-        </w:rPr>
-        <w:t>For Faculty Use</w:t>
-      </w:r>
-    </w:p>
-    <w:tbl>
-      <w:tblPr>
-        <w:tblStyle w:val="TableGrid"/>
-        <w:tblW w:w="10525" w:type="dxa"/>
-        <w:tblLook w:val="04A0" w:firstRow="1" w:lastRow="0" w:firstColumn="1" w:lastColumn="0" w:noHBand="0" w:noVBand="1"/>
-      </w:tblPr>
-      <w:tblGrid>
-        <w:gridCol w:w="1435"/>
-        <w:gridCol w:w="1390"/>
-        <w:gridCol w:w="2210"/>
-        <w:gridCol w:w="1800"/>
-        <w:gridCol w:w="3690"/>
-      </w:tblGrid>
-      <w:tr>
-        <w:tc>
-          <w:tcPr>
-            <w:tcW w:w="1435" w:type="dxa"/>
-          </w:tcPr>
-          <w:p>
-            <w:pPr>
-              <w:rPr>
-                <w:rFonts w:ascii="Times New Roman" w:hAnsi="Times New Roman"/>
-                <w:b/>
-                <w:bCs/>
-                <w:sz w:val="24"/>
-                <w:szCs w:val="24"/>
-              </w:rPr>
-            </w:pPr>
-            <w:r>
-              <w:rPr>
-                <w:rFonts w:ascii="Times New Roman" w:hAnsi="Times New Roman"/>
-                <w:b/>
-                <w:bCs/>
-                <w:sz w:val="24"/>
-                <w:szCs w:val="24"/>
-              </w:rPr>
-              <w:t>Correction Parameters</w:t>
-            </w:r>
-          </w:p>
-        </w:tc>
-        <w:tc>
-          <w:tcPr>
-            <w:tcW w:w="1390" w:type="dxa"/>
-          </w:tcPr>
-          <w:p>
-            <w:pPr>
-              <w:rPr>
-                <w:rFonts w:ascii="Times New Roman" w:hAnsi="Times New Roman"/>
-                <w:b/>
-                <w:bCs/>
-                <w:sz w:val="24"/>
-                <w:szCs w:val="24"/>
-              </w:rPr>
-            </w:pPr>
-            <w:r>
-              <w:rPr>
-                <w:rFonts w:ascii="Times New Roman" w:hAnsi="Times New Roman"/>
-                <w:b/>
-                <w:bCs/>
-                <w:sz w:val="24"/>
-                <w:szCs w:val="24"/>
-              </w:rPr>
-              <w:t>Formative Assessment [40%]</w:t>
-            </w:r>
-          </w:p>
-        </w:tc>
-        <w:tc>
-          <w:tcPr>
-            <w:tcW w:w="2210" w:type="dxa"/>
-          </w:tcPr>
-          <w:p>
-            <w:pPr>
-              <w:rPr>
-                <w:rFonts w:ascii="Times New Roman" w:hAnsi="Times New Roman"/>
-                <w:b/>
-                <w:bCs/>
-                <w:sz w:val="24"/>
-                <w:szCs w:val="24"/>
-              </w:rPr>
-            </w:pPr>
-            <w:r>
-              <w:rPr>
-                <w:rFonts w:ascii="Times New Roman" w:hAnsi="Times New Roman"/>
-                <w:b/>
-                <w:bCs/>
-                <w:sz w:val="24"/>
-                <w:szCs w:val="24"/>
-              </w:rPr>
-              <w:t>Timely completion of Practical [ 40%]</w:t>
-            </w:r>
-          </w:p>
-        </w:tc>
-        <w:tc>
-          <w:tcPr>
-            <w:tcW w:w="1800" w:type="dxa"/>
-          </w:tcPr>
-          <w:p>
-            <w:pPr>
-              <w:rPr>
-                <w:rFonts w:ascii="Times New Roman" w:hAnsi="Times New Roman"/>
-                <w:b/>
-                <w:bCs/>
-                <w:sz w:val="24"/>
-                <w:szCs w:val="24"/>
-              </w:rPr>
-            </w:pPr>
-            <w:r>
-              <w:rPr>
-                <w:rFonts w:ascii="Times New Roman" w:hAnsi="Times New Roman"/>
-                <w:b/>
-                <w:bCs/>
-                <w:sz w:val="24"/>
-                <w:szCs w:val="24"/>
-              </w:rPr>
-              <w:t>Attendance / Learning Attitude [20%]</w:t>
-            </w:r>
-          </w:p>
-        </w:tc>
-        <w:tc>
-          <w:tcPr>
-            <w:tcW w:w="3690" w:type="dxa"/>
-            <w:vMerge w:val="restart"/>
-          </w:tcPr>
-          <w:p>
-            <w:pPr>
-              <w:rPr>
-                <w:rFonts w:ascii="Times New Roman" w:hAnsi="Times New Roman"/>
-                <w:b/>
-                <w:bCs/>
-                <w:sz w:val="24"/>
-                <w:szCs w:val="24"/>
-              </w:rPr>
-            </w:pPr>
-          </w:p>
-        </w:tc>
-      </w:tr>
-      <w:tr>
-        <w:tc>
-          <w:tcPr>
-            <w:tcW w:w="1435" w:type="dxa"/>
-          </w:tcPr>
-          <w:p>
-            <w:pPr>
-              <w:rPr>
-                <w:rFonts w:ascii="Times New Roman" w:hAnsi="Times New Roman"/>
-                <w:b/>
-                <w:bCs/>
-                <w:sz w:val="24"/>
-                <w:szCs w:val="24"/>
-              </w:rPr>
-            </w:pPr>
-            <w:r>
-              <w:rPr>
-                <w:rFonts w:ascii="Times New Roman" w:hAnsi="Times New Roman"/>
-                <w:b/>
-                <w:bCs/>
-                <w:sz w:val="24"/>
-                <w:szCs w:val="24"/>
-              </w:rPr>
-              <w:t>Marks Obtained</w:t>
-            </w:r>
-          </w:p>
-        </w:tc>
-        <w:tc>
-          <w:tcPr>
-            <w:tcW w:w="1390" w:type="dxa"/>
-          </w:tcPr>
-          <w:p>
-            <w:pPr>
-              <w:rPr>
-                <w:rFonts w:ascii="Times New Roman" w:hAnsi="Times New Roman"/>
-                <w:bCs/>
-                <w:sz w:val="24"/>
-                <w:szCs w:val="24"/>
-              </w:rPr>
-            </w:pPr>
-          </w:p>
-        </w:tc>
-        <w:tc>
-          <w:tcPr>
-            <w:tcW w:w="2210" w:type="dxa"/>
-          </w:tcPr>
-          <w:p>
-            <w:pPr>
-              <w:rPr>
-                <w:rFonts w:ascii="Times New Roman" w:hAnsi="Times New Roman"/>
-                <w:bCs/>
-                <w:sz w:val="24"/>
-                <w:szCs w:val="24"/>
-              </w:rPr>
-            </w:pPr>
-          </w:p>
-        </w:tc>
-        <w:tc>
-          <w:tcPr>
-            <w:tcW w:w="1800" w:type="dxa"/>
-          </w:tcPr>
-          <w:p>
-            <w:pPr>
-              <w:rPr>
-                <w:rFonts w:ascii="Times New Roman" w:hAnsi="Times New Roman"/>
-                <w:bCs/>
-                <w:sz w:val="24"/>
-                <w:szCs w:val="24"/>
-              </w:rPr>
-            </w:pPr>
-          </w:p>
-        </w:tc>
-        <w:tc>
-          <w:tcPr>
-            <w:tcW w:w="3690" w:type="dxa"/>
-            <w:vMerge/>
-          </w:tcPr>
-          <w:p>
-            <w:pPr>
-              <w:rPr>
-                <w:rFonts w:ascii="Times New Roman" w:hAnsi="Times New Roman"/>
-                <w:bCs/>
-                <w:sz w:val="24"/>
-                <w:szCs w:val="24"/>
-              </w:rPr>
-            </w:pPr>
-          </w:p>
-        </w:tc>
-      </w:tr>
-    </w:tbl>
-    <w:p/>
     <w:p/>
     <w:sectPr>
       <w:headerReference w:type="default" r:id="rId10"/>

</xml_diff>